<commit_message>
Scripts de Tabelas Escritas e Inseridas no Postgresql
</commit_message>
<xml_diff>
--- a/Dicionário logico.docx
+++ b/Dicionário logico.docx
@@ -5497,12 +5497,7 @@
               <w:jc w:val="center"/>
             </w:pPr>
             <w:r>
-              <w:t>Fornece</w:t>
-            </w:r>
-            <w:bookmarkStart w:id="0" w:name="_GoBack"/>
-            <w:bookmarkEnd w:id="0"/>
-            <w:r>
-              <w:t>dor</w:t>
+              <w:t>Fornecedor</w:t>
             </w:r>
           </w:p>
         </w:tc>
@@ -6133,12 +6128,12 @@
         <w:tblLook w:val="0000" w:firstRow="0" w:lastRow="0" w:firstColumn="0" w:lastColumn="0" w:noHBand="0" w:noVBand="0"/>
       </w:tblPr>
       <w:tblGrid>
-        <w:gridCol w:w="1774"/>
+        <w:gridCol w:w="1769"/>
         <w:gridCol w:w="6"/>
-        <w:gridCol w:w="1672"/>
+        <w:gridCol w:w="1670"/>
         <w:gridCol w:w="1426"/>
-        <w:gridCol w:w="2207"/>
-        <w:gridCol w:w="2215"/>
+        <w:gridCol w:w="2200"/>
+        <w:gridCol w:w="2229"/>
       </w:tblGrid>
       <w:tr>
         <w:trPr>
@@ -6602,8 +6597,19 @@
               <w:spacing w:after="0" w:line="240" w:lineRule="auto"/>
             </w:pPr>
             <w:r>
-              <w:t>Chave primária</w:t>
-            </w:r>
+              <w:t>Atributo</w:t>
+            </w:r>
+          </w:p>
+          <w:p>
+            <w:pPr>
+              <w:pStyle w:val="PargrafodaLista"/>
+              <w:spacing w:after="0" w:line="240" w:lineRule="auto"/>
+            </w:pPr>
+            <w:r>
+              <w:t>Chave</w:t>
+            </w:r>
+            <w:bookmarkStart w:id="0" w:name="_GoBack"/>
+            <w:bookmarkEnd w:id="0"/>
           </w:p>
         </w:tc>
       </w:tr>
@@ -15434,7 +15440,7 @@
 </file>
 
 <file path=customXml/itemProps1.xml><?xml version="1.0" encoding="utf-8"?>
-<ds:datastoreItem xmlns:ds="http://schemas.openxmlformats.org/officeDocument/2006/customXml" ds:itemID="{2D4355FC-05A1-4C98-9ACC-2E5F7D433A87}">
+<ds:datastoreItem xmlns:ds="http://schemas.openxmlformats.org/officeDocument/2006/customXml" ds:itemID="{D4D2F22B-C50C-435C-9E72-2D8081BE110B}">
   <ds:schemaRefs>
     <ds:schemaRef ds:uri="http://schemas.openxmlformats.org/officeDocument/2006/bibliography"/>
   </ds:schemaRefs>

</xml_diff>